<commit_message>
Adding changes from Chantel
Adding changes from Chantel
</commit_message>
<xml_diff>
--- a/ModbusPollApplication/Modbus_poll_using_the_industrial_serial_card_on_LuvitRED_v002int.docx
+++ b/ModbusPollApplication/Modbus_poll_using_the_industrial_serial_card_on_LuvitRED_v002int.docx
@@ -2083,7 +2083,13 @@
         </w:numPr>
       </w:pPr>
       <w:r>
-        <w:t>Change the "Name" of the node to something descripting like "Extraction"</w:t>
+        <w:t xml:space="preserve">Change the "Name" of the node to something </w:t>
+      </w:r>
+      <w:r>
+        <w:t>descriptive</w:t>
+      </w:r>
+      <w:r>
+        <w:t xml:space="preserve"> like "Extraction"</w:t>
       </w:r>
     </w:p>
     <w:p>

</xml_diff>

<commit_message>
Changes from Kevin Deleus
Changes from Kevin Deleus
</commit_message>
<xml_diff>
--- a/ModbusPollApplication/Modbus_poll_using_the_industrial_serial_card_on_LuvitRED_v002int.docx
+++ b/ModbusPollApplication/Modbus_poll_using_the_industrial_serial_card_on_LuvitRED_v002int.docx
@@ -282,7 +282,7 @@
                         <w:alias w:val="Publish Date"/>
                         <w:id w:val="106002874"/>
                         <w:dataBinding w:prefixMappings="xmlns:ns0='http://schemas.microsoft.com/office/2006/coverPageProps' " w:xpath="/ns0:CoverPageProperties[1]/ns0:PublishDate[1]" w:storeItemID="{55AF091B-3C7A-41E3-B477-F2FDAA23CFDA}"/>
-                        <w:date w:fullDate="2015-08-13T00:00:00Z">
+                        <w:date w:fullDate="2015-08-14T00:00:00Z">
                           <w:dateFormat w:val="dd-MMM-yy"/>
                           <w:lid w:val="en-US"/>
                           <w:storeMappedDataAs w:val="dateTime"/>
@@ -306,7 +306,7 @@
                               <w:sz w:val="36"/>
                               <w:szCs w:val="36"/>
                             </w:rPr>
-                            <w:t>13-Aug-15</w:t>
+                            <w:t>14-Aug-15</w:t>
                           </w:r>
                         </w:p>
                       </w:sdtContent>
@@ -406,7 +406,7 @@
             <w:fldChar w:fldCharType="begin"/>
           </w:r>
           <w:r>
-            <w:instrText xml:space="preserve"> PAGEREF _Toc427063545 \h </w:instrText>
+            <w:instrText xml:space="preserve"> PAGEREF _Toc427339168 \h </w:instrText>
           </w:r>
           <w:r>
             <w:fldChar w:fldCharType="separate"/>
@@ -454,7 +454,7 @@
             <w:fldChar w:fldCharType="begin"/>
           </w:r>
           <w:r>
-            <w:instrText xml:space="preserve"> PAGEREF _Toc427063546 \h </w:instrText>
+            <w:instrText xml:space="preserve"> PAGEREF _Toc427339169 \h </w:instrText>
           </w:r>
           <w:r>
             <w:fldChar w:fldCharType="separate"/>
@@ -502,7 +502,7 @@
             <w:fldChar w:fldCharType="begin"/>
           </w:r>
           <w:r>
-            <w:instrText xml:space="preserve"> PAGEREF _Toc427063547 \h </w:instrText>
+            <w:instrText xml:space="preserve"> PAGEREF _Toc427339170 \h </w:instrText>
           </w:r>
           <w:r>
             <w:fldChar w:fldCharType="separate"/>
@@ -561,7 +561,7 @@
       <w:pPr>
         <w:pStyle w:val="Heading1"/>
       </w:pPr>
-      <w:bookmarkStart w:id="1" w:name="_Toc427063545"/>
+      <w:bookmarkStart w:id="1" w:name="_Toc427339168"/>
       <w:r>
         <w:lastRenderedPageBreak/>
         <w:t>Introduction</w:t>
@@ -899,7 +899,7 @@
         <w:pStyle w:val="Heading1"/>
       </w:pPr>
       <w:bookmarkStart w:id="3" w:name="_Ref424543360"/>
-      <w:bookmarkStart w:id="4" w:name="_Toc427063546"/>
+      <w:bookmarkStart w:id="4" w:name="_Toc427339169"/>
       <w:r>
         <w:lastRenderedPageBreak/>
         <w:t xml:space="preserve">Modbus configuration using the </w:t>
@@ -2421,7 +2421,7 @@
       <w:pPr>
         <w:pStyle w:val="Heading1"/>
       </w:pPr>
-      <w:bookmarkStart w:id="9" w:name="_Toc427063547"/>
+      <w:bookmarkStart w:id="9" w:name="_Toc427339170"/>
       <w:r>
         <w:lastRenderedPageBreak/>
         <w:t xml:space="preserve">Remote access to </w:t>
@@ -7500,7 +7500,7 @@
 
 <file path=customXml/item1.xml><?xml version="1.0" encoding="utf-8"?>
 <CoverPageProperties xmlns="http://schemas.microsoft.com/office/2006/coverPageProps">
-  <PublishDate>2015-08-13T00:00:00</PublishDate>
+  <PublishDate>2015-08-14T00:00:00</PublishDate>
   <Abstract/>
   <CompanyAddress/>
   <CompanyPhone/>

</xml_diff>